<commit_message>
oral health module updated
</commit_message>
<xml_diff>
--- a/STEPS data analysis/templates/databook_template.docx
+++ b/STEPS data analysis/templates/databook_template.docx
@@ -1,6 +1,6 @@
 
 <file path=word/document.xml><?xml version="1.0" encoding="utf-8"?>
-<w:document xmlns:wpc="http://schemas.microsoft.com/office/word/2010/wordprocessingCanvas" xmlns:cx="http://schemas.microsoft.com/office/drawing/2014/chartex" xmlns:cx1="http://schemas.microsoft.com/office/drawing/2015/9/8/chartex" xmlns:cx2="http://schemas.microsoft.com/office/drawing/2015/10/21/chartex" xmlns:cx3="http://schemas.microsoft.com/office/drawing/2016/5/9/chartex" xmlns:cx4="http://schemas.microsoft.com/office/drawing/2016/5/10/chartex" xmlns:cx5="http://schemas.microsoft.com/office/drawing/2016/5/11/chartex" xmlns:cx6="http://schemas.microsoft.com/office/drawing/2016/5/12/chartex" xmlns:cx7="http://schemas.microsoft.com/office/drawing/2016/5/13/chartex" xmlns:cx8="http://schemas.microsoft.com/office/drawing/2016/5/14/chartex" xmlns:mc="http://schemas.openxmlformats.org/markup-compatibility/2006" xmlns:aink="http://schemas.microsoft.com/office/drawing/2016/ink" xmlns:am3d="http://schemas.microsoft.com/office/drawing/2017/model3d" xmlns:o="urn:schemas-microsoft-com:office:office" xmlns:oel="http://schemas.microsoft.com/office/2019/extlst" xmlns:r="http://schemas.openxmlformats.org/officeDocument/2006/relationships" xmlns:m="http://schemas.openxmlformats.org/officeDocument/2006/math" xmlns:v="urn:schemas-microsoft-com:vml" xmlns:wp14="http://schemas.microsoft.com/office/word/2010/wordprocessingDrawing" xmlns:wp="http://schemas.openxmlformats.org/drawingml/2006/wordprocessingDrawing" xmlns:w10="urn:schemas-microsoft-com:office:word" xmlns:w="http://schemas.openxmlformats.org/wordprocessingml/2006/main" xmlns:w14="http://schemas.microsoft.com/office/word/2010/wordml" xmlns:w15="http://schemas.microsoft.com/office/word/2012/wordml" xmlns:w16cex="http://schemas.microsoft.com/office/word/2018/wordml/cex" xmlns:w16cid="http://schemas.microsoft.com/office/word/2016/wordml/cid" xmlns:w16="http://schemas.microsoft.com/office/word/2018/wordml" xmlns:w16du="http://schemas.microsoft.com/office/word/2023/wordml/word16du" xmlns:w16sdtdh="http://schemas.microsoft.com/office/word/2020/wordml/sdtdatahash" xmlns:w16se="http://schemas.microsoft.com/office/word/2015/wordml/symex" xmlns:wpg="http://schemas.microsoft.com/office/word/2010/wordprocessingGroup" xmlns:wpi="http://schemas.microsoft.com/office/word/2010/wordprocessingInk" xmlns:wne="http://schemas.microsoft.com/office/word/2006/wordml" xmlns:wps="http://schemas.microsoft.com/office/word/2010/wordprocessingShape" mc:Ignorable="w14 w15 w16se w16cid w16 w16cex w16sdtdh w16du wp14">
+<w:document xmlns:wpc="http://schemas.microsoft.com/office/word/2010/wordprocessingCanvas" xmlns:cx="http://schemas.microsoft.com/office/drawing/2014/chartex" xmlns:cx1="http://schemas.microsoft.com/office/drawing/2015/9/8/chartex" xmlns:cx2="http://schemas.microsoft.com/office/drawing/2015/10/21/chartex" xmlns:cx3="http://schemas.microsoft.com/office/drawing/2016/5/9/chartex" xmlns:cx4="http://schemas.microsoft.com/office/drawing/2016/5/10/chartex" xmlns:cx5="http://schemas.microsoft.com/office/drawing/2016/5/11/chartex" xmlns:cx6="http://schemas.microsoft.com/office/drawing/2016/5/12/chartex" xmlns:cx7="http://schemas.microsoft.com/office/drawing/2016/5/13/chartex" xmlns:cx8="http://schemas.microsoft.com/office/drawing/2016/5/14/chartex" xmlns:mc="http://schemas.openxmlformats.org/markup-compatibility/2006" xmlns:aink="http://schemas.microsoft.com/office/drawing/2016/ink" xmlns:am3d="http://schemas.microsoft.com/office/drawing/2017/model3d" xmlns:o="urn:schemas-microsoft-com:office:office" xmlns:oel="http://schemas.microsoft.com/office/2019/extlst" xmlns:r="http://schemas.openxmlformats.org/officeDocument/2006/relationships" xmlns:m="http://schemas.openxmlformats.org/officeDocument/2006/math" xmlns:v="urn:schemas-microsoft-com:vml" xmlns:wp14="http://schemas.microsoft.com/office/word/2010/wordprocessingDrawing" xmlns:wp="http://schemas.openxmlformats.org/drawingml/2006/wordprocessingDrawing" xmlns:w10="urn:schemas-microsoft-com:office:word" xmlns:w="http://schemas.openxmlformats.org/wordprocessingml/2006/main" xmlns:w14="http://schemas.microsoft.com/office/word/2010/wordml" xmlns:w15="http://schemas.microsoft.com/office/word/2012/wordml" xmlns:w16cex="http://schemas.microsoft.com/office/word/2018/wordml/cex" xmlns:w16cid="http://schemas.microsoft.com/office/word/2016/wordml/cid" xmlns:w16="http://schemas.microsoft.com/office/word/2018/wordml" xmlns:w16du="http://schemas.microsoft.com/office/word/2023/wordml/word16du" xmlns:w16sdtdh="http://schemas.microsoft.com/office/word/2020/wordml/sdtdatahash" xmlns:w16sdtfl="http://schemas.microsoft.com/office/word/2024/wordml/sdtformatlock" xmlns:w16se="http://schemas.microsoft.com/office/word/2015/wordml/symex" xmlns:wpg="http://schemas.microsoft.com/office/word/2010/wordprocessingGroup" xmlns:wpi="http://schemas.microsoft.com/office/word/2010/wordprocessingInk" xmlns:wne="http://schemas.microsoft.com/office/word/2006/wordml" xmlns:wps="http://schemas.microsoft.com/office/word/2010/wordprocessingShape" mc:Ignorable="w14 w15 w16se w16cid w16 w16cex w16sdtdh w16sdtfl w16du wp14">
   <w:body>
     <w:p>
       <w:pPr>
@@ -228,6 +228,7 @@
         </w:rPr>
         <w:t xml:space="preserve">Data Book for </w:t>
       </w:r>
+      <w:proofErr w:type="spellStart"/>
       <w:r>
         <w:rPr>
           <w:sz w:val="32"/>
@@ -235,6 +236,7 @@
         </w:rPr>
         <w:t>country_name</w:t>
       </w:r>
+      <w:proofErr w:type="spellEnd"/>
     </w:p>
     <w:p>
       <w:pPr>
@@ -250,6 +252,7 @@
       </w:pPr>
       <w:bookmarkStart w:id="0" w:name="_Toc184756071"/>
       <w:bookmarkStart w:id="1" w:name="_Toc184756197"/>
+      <w:proofErr w:type="spellStart"/>
       <w:r>
         <w:rPr>
           <w:rFonts w:eastAsiaTheme="majorEastAsia" w:cstheme="majorBidi"/>
@@ -262,6 +265,7 @@
         </w:rPr>
         <w:t>survey_year</w:t>
       </w:r>
+      <w:proofErr w:type="spellEnd"/>
       <w:r>
         <w:br w:type="page"/>
       </w:r>
@@ -467,6 +471,7 @@
         <w:pStyle w:val="MemoLine"/>
         <w:rPr>
           <w:rFonts w:asciiTheme="minorHAnsi" w:hAnsiTheme="minorHAnsi" w:cstheme="minorHAnsi"/>
+          <w:szCs w:val="24"/>
         </w:rPr>
       </w:pPr>
       <w:r>
@@ -477,30 +482,15 @@
         <w:fldChar w:fldCharType="end"/>
       </w:r>
     </w:p>
+    <w:p/>
+    <w:p/>
     <w:p>
       <w:pPr>
-        <w:rPr>
-          <w:rFonts w:asciiTheme="minorHAnsi" w:hAnsiTheme="minorHAnsi" w:cstheme="minorHAnsi"/>
-        </w:rPr>
-      </w:pPr>
-      <w:r>
-        <w:rPr>
-          <w:rFonts w:asciiTheme="minorHAnsi" w:hAnsiTheme="minorHAnsi" w:cstheme="minorHAnsi"/>
-          <w:b/>
-          <w:bCs/>
-        </w:rPr>
-        <w:t>IMPORTANT:</w:t>
-      </w:r>
-      <w:r>
-        <w:rPr>
-          <w:rFonts w:asciiTheme="minorHAnsi" w:hAnsiTheme="minorHAnsi" w:cstheme="minorHAnsi"/>
-        </w:rPr>
-        <w:t xml:space="preserve"> </w:t>
-      </w:r>
-    </w:p>
-    <w:p>
-      <w:pPr>
         <w:pStyle w:val="BulletText1"/>
+        <w:numPr>
+          <w:ilvl w:val="0"/>
+          <w:numId w:val="5"/>
+        </w:numPr>
         <w:rPr>
           <w:rFonts w:asciiTheme="minorHAnsi" w:hAnsiTheme="minorHAnsi" w:cstheme="minorHAnsi"/>
           <w:lang w:val="en-GB"/>
@@ -513,6 +503,7 @@
         </w:rPr>
         <w:t xml:space="preserve">ALL analyses use the variables </w:t>
       </w:r>
+      <w:proofErr w:type="spellStart"/>
       <w:r>
         <w:rPr>
           <w:rFonts w:asciiTheme="minorHAnsi" w:hAnsiTheme="minorHAnsi" w:cstheme="minorHAnsi"/>
@@ -522,6 +513,7 @@
         </w:rPr>
         <w:t>AgeRange</w:t>
       </w:r>
+      <w:proofErr w:type="spellEnd"/>
       <w:r>
         <w:rPr>
           <w:rFonts w:asciiTheme="minorHAnsi" w:hAnsiTheme="minorHAnsi" w:cstheme="minorHAnsi"/>
@@ -559,7 +551,27 @@
           <w:rFonts w:asciiTheme="minorHAnsi" w:hAnsiTheme="minorHAnsi" w:cstheme="minorHAnsi"/>
           <w:lang w:val="en-GB"/>
         </w:rPr>
-        <w:t xml:space="preserve">.  You may use the AgeRange1869 and MissingAgeSex programs to generate these variables from </w:t>
+        <w:t xml:space="preserve">. </w:t>
+      </w:r>
+    </w:p>
+    <w:p>
+      <w:pPr>
+        <w:pStyle w:val="BulletText1"/>
+        <w:numPr>
+          <w:ilvl w:val="0"/>
+          <w:numId w:val="5"/>
+        </w:numPr>
+        <w:rPr>
+          <w:rFonts w:asciiTheme="minorHAnsi" w:hAnsiTheme="minorHAnsi" w:cstheme="minorHAnsi"/>
+          <w:lang w:val="en-GB"/>
+        </w:rPr>
+      </w:pPr>
+      <w:r>
+        <w:rPr>
+          <w:rFonts w:asciiTheme="minorHAnsi" w:hAnsiTheme="minorHAnsi" w:cstheme="minorHAnsi"/>
+          <w:lang w:val="en-GB"/>
+        </w:rPr>
+        <w:t xml:space="preserve">ALL weighted programs use the variables </w:t>
       </w:r>
       <w:r>
         <w:rPr>
@@ -568,14 +580,14 @@
           <w:bCs/>
           <w:lang w:val="en-GB"/>
         </w:rPr>
-        <w:t>C1</w:t>
+        <w:t>PSU,</w:t>
       </w:r>
       <w:r>
         <w:rPr>
           <w:rFonts w:asciiTheme="minorHAnsi" w:hAnsiTheme="minorHAnsi" w:cstheme="minorHAnsi"/>
           <w:lang w:val="en-GB"/>
         </w:rPr>
-        <w:t xml:space="preserve">, </w:t>
+        <w:t xml:space="preserve"> </w:t>
       </w:r>
       <w:r>
         <w:rPr>
@@ -584,14 +596,14 @@
           <w:bCs/>
           <w:lang w:val="en-GB"/>
         </w:rPr>
-        <w:t>C2</w:t>
+        <w:t>Stratum,</w:t>
       </w:r>
       <w:r>
         <w:rPr>
           <w:rFonts w:asciiTheme="minorHAnsi" w:hAnsiTheme="minorHAnsi" w:cstheme="minorHAnsi"/>
           <w:lang w:val="en-GB"/>
         </w:rPr>
-        <w:t xml:space="preserve">, and </w:t>
+        <w:t xml:space="preserve"> and one of either </w:t>
       </w:r>
       <w:r>
         <w:rPr>
@@ -600,7 +612,39 @@
           <w:bCs/>
           <w:lang w:val="en-GB"/>
         </w:rPr>
-        <w:t>C3</w:t>
+        <w:t>WStep1,</w:t>
+      </w:r>
+      <w:r>
+        <w:rPr>
+          <w:rFonts w:asciiTheme="minorHAnsi" w:hAnsiTheme="minorHAnsi" w:cstheme="minorHAnsi"/>
+          <w:lang w:val="en-GB"/>
+        </w:rPr>
+        <w:t xml:space="preserve"> </w:t>
+      </w:r>
+      <w:r>
+        <w:rPr>
+          <w:rFonts w:asciiTheme="minorHAnsi" w:hAnsiTheme="minorHAnsi" w:cstheme="minorHAnsi"/>
+          <w:b/>
+          <w:bCs/>
+          <w:lang w:val="en-GB"/>
+        </w:rPr>
+        <w:t xml:space="preserve">WStep2, </w:t>
+      </w:r>
+      <w:r>
+        <w:rPr>
+          <w:rFonts w:asciiTheme="minorHAnsi" w:hAnsiTheme="minorHAnsi" w:cstheme="minorHAnsi"/>
+          <w:lang w:val="en-GB"/>
+        </w:rPr>
+        <w:t xml:space="preserve">or </w:t>
+      </w:r>
+      <w:r>
+        <w:rPr>
+          <w:rFonts w:asciiTheme="minorHAnsi" w:hAnsiTheme="minorHAnsi" w:cstheme="minorHAnsi"/>
+          <w:b/>
+          <w:bCs/>
+          <w:lang w:val="en-GB"/>
+        </w:rPr>
+        <w:t>WStep3</w:t>
       </w:r>
       <w:r>
         <w:rPr>
@@ -613,102 +657,10 @@
     <w:p>
       <w:pPr>
         <w:pStyle w:val="BulletText1"/>
-        <w:rPr>
-          <w:rFonts w:asciiTheme="minorHAnsi" w:hAnsiTheme="minorHAnsi" w:cstheme="minorHAnsi"/>
-          <w:lang w:val="en-GB"/>
-        </w:rPr>
-      </w:pPr>
-      <w:r>
-        <w:rPr>
-          <w:rFonts w:asciiTheme="minorHAnsi" w:hAnsiTheme="minorHAnsi" w:cstheme="minorHAnsi"/>
-          <w:lang w:val="en-GB"/>
-        </w:rPr>
-        <w:t xml:space="preserve">ALL weighted programs use the variables </w:t>
-      </w:r>
-      <w:r>
-        <w:rPr>
-          <w:rFonts w:asciiTheme="minorHAnsi" w:hAnsiTheme="minorHAnsi" w:cstheme="minorHAnsi"/>
-          <w:b/>
-          <w:bCs/>
-          <w:lang w:val="en-GB"/>
-        </w:rPr>
-        <w:t>PSU,</w:t>
-      </w:r>
-      <w:r>
-        <w:rPr>
-          <w:rFonts w:asciiTheme="minorHAnsi" w:hAnsiTheme="minorHAnsi" w:cstheme="minorHAnsi"/>
-          <w:lang w:val="en-GB"/>
-        </w:rPr>
-        <w:t xml:space="preserve"> </w:t>
-      </w:r>
-      <w:r>
-        <w:rPr>
-          <w:rFonts w:asciiTheme="minorHAnsi" w:hAnsiTheme="minorHAnsi" w:cstheme="minorHAnsi"/>
-          <w:b/>
-          <w:bCs/>
-          <w:lang w:val="en-GB"/>
-        </w:rPr>
-        <w:t>Stratum,</w:t>
-      </w:r>
-      <w:r>
-        <w:rPr>
-          <w:rFonts w:asciiTheme="minorHAnsi" w:hAnsiTheme="minorHAnsi" w:cstheme="minorHAnsi"/>
-          <w:lang w:val="en-GB"/>
-        </w:rPr>
-        <w:t xml:space="preserve"> and one of either </w:t>
-      </w:r>
-      <w:r>
-        <w:rPr>
-          <w:rFonts w:asciiTheme="minorHAnsi" w:hAnsiTheme="minorHAnsi" w:cstheme="minorHAnsi"/>
-          <w:b/>
-          <w:bCs/>
-          <w:lang w:val="en-GB"/>
-        </w:rPr>
-        <w:t>WStep1,</w:t>
-      </w:r>
-      <w:r>
-        <w:rPr>
-          <w:rFonts w:asciiTheme="minorHAnsi" w:hAnsiTheme="minorHAnsi" w:cstheme="minorHAnsi"/>
-          <w:lang w:val="en-GB"/>
-        </w:rPr>
-        <w:t xml:space="preserve"> </w:t>
-      </w:r>
-      <w:r>
-        <w:rPr>
-          <w:rFonts w:asciiTheme="minorHAnsi" w:hAnsiTheme="minorHAnsi" w:cstheme="minorHAnsi"/>
-          <w:b/>
-          <w:bCs/>
-          <w:lang w:val="en-GB"/>
-        </w:rPr>
-        <w:t xml:space="preserve">WStep2, </w:t>
-      </w:r>
-      <w:r>
-        <w:rPr>
-          <w:rFonts w:asciiTheme="minorHAnsi" w:hAnsiTheme="minorHAnsi" w:cstheme="minorHAnsi"/>
-          <w:lang w:val="en-GB"/>
-        </w:rPr>
-        <w:t xml:space="preserve">or </w:t>
-      </w:r>
-      <w:r>
-        <w:rPr>
-          <w:rFonts w:asciiTheme="minorHAnsi" w:hAnsiTheme="minorHAnsi" w:cstheme="minorHAnsi"/>
-          <w:b/>
-          <w:bCs/>
-          <w:lang w:val="en-GB"/>
-        </w:rPr>
-        <w:t>WStep3</w:t>
-      </w:r>
-      <w:r>
-        <w:rPr>
-          <w:rFonts w:asciiTheme="minorHAnsi" w:hAnsiTheme="minorHAnsi" w:cstheme="minorHAnsi"/>
-          <w:lang w:val="en-GB"/>
-        </w:rPr>
-        <w:t>.</w:t>
-      </w:r>
-    </w:p>
-    <w:p>
-      <w:pPr>
-        <w:pStyle w:val="BulletText1"/>
+        <w:numPr>
+          <w:ilvl w:val="0"/>
+          <w:numId w:val="5"/>
+        </w:numPr>
         <w:rPr>
           <w:rFonts w:asciiTheme="minorHAnsi" w:hAnsiTheme="minorHAnsi" w:cstheme="minorHAnsi"/>
           <w:lang w:val="en-GB"/>
@@ -3881,6 +3833,27 @@
         </w:rPr>
       </w:pPr>
     </w:p>
+    <w:p>
+      <w:pPr>
+        <w:spacing w:after="160" w:line="259" w:lineRule="auto"/>
+        <w:rPr>
+          <w:rFonts w:asciiTheme="minorHAnsi" w:hAnsiTheme="minorHAnsi" w:cstheme="minorHAnsi"/>
+        </w:rPr>
+      </w:pPr>
+      <w:r>
+        <w:rPr>
+          <w:rFonts w:asciiTheme="minorHAnsi" w:hAnsiTheme="minorHAnsi" w:cstheme="minorHAnsi"/>
+        </w:rPr>
+        <w:br w:type="page"/>
+      </w:r>
+    </w:p>
+    <w:p>
+      <w:pPr>
+        <w:rPr>
+          <w:rFonts w:asciiTheme="minorHAnsi" w:hAnsiTheme="minorHAnsi" w:cstheme="minorHAnsi"/>
+        </w:rPr>
+      </w:pPr>
+    </w:p>
     <w:sectPr>
       <w:footerReference w:type="even" r:id="rId9"/>
       <w:footerReference w:type="default" r:id="rId10"/>
@@ -3895,7 +3868,7 @@
 </file>
 
 <file path=word/endnotes.xml><?xml version="1.0" encoding="utf-8"?>
-<w:endnotes xmlns:wpc="http://schemas.microsoft.com/office/word/2010/wordprocessingCanvas" xmlns:cx="http://schemas.microsoft.com/office/drawing/2014/chartex" xmlns:cx1="http://schemas.microsoft.com/office/drawing/2015/9/8/chartex" xmlns:cx2="http://schemas.microsoft.com/office/drawing/2015/10/21/chartex" xmlns:cx3="http://schemas.microsoft.com/office/drawing/2016/5/9/chartex" xmlns:cx4="http://schemas.microsoft.com/office/drawing/2016/5/10/chartex" xmlns:cx5="http://schemas.microsoft.com/office/drawing/2016/5/11/chartex" xmlns:cx6="http://schemas.microsoft.com/office/drawing/2016/5/12/chartex" xmlns:cx7="http://schemas.microsoft.com/office/drawing/2016/5/13/chartex" xmlns:cx8="http://schemas.microsoft.com/office/drawing/2016/5/14/chartex" xmlns:mc="http://schemas.openxmlformats.org/markup-compatibility/2006" xmlns:aink="http://schemas.microsoft.com/office/drawing/2016/ink" xmlns:am3d="http://schemas.microsoft.com/office/drawing/2017/model3d" xmlns:o="urn:schemas-microsoft-com:office:office" xmlns:oel="http://schemas.microsoft.com/office/2019/extlst" xmlns:r="http://schemas.openxmlformats.org/officeDocument/2006/relationships" xmlns:m="http://schemas.openxmlformats.org/officeDocument/2006/math" xmlns:v="urn:schemas-microsoft-com:vml" xmlns:wp14="http://schemas.microsoft.com/office/word/2010/wordprocessingDrawing" xmlns:wp="http://schemas.openxmlformats.org/drawingml/2006/wordprocessingDrawing" xmlns:w10="urn:schemas-microsoft-com:office:word" xmlns:w="http://schemas.openxmlformats.org/wordprocessingml/2006/main" xmlns:w14="http://schemas.microsoft.com/office/word/2010/wordml" xmlns:w15="http://schemas.microsoft.com/office/word/2012/wordml" xmlns:w16cex="http://schemas.microsoft.com/office/word/2018/wordml/cex" xmlns:w16cid="http://schemas.microsoft.com/office/word/2016/wordml/cid" xmlns:w16="http://schemas.microsoft.com/office/word/2018/wordml" xmlns:w16du="http://schemas.microsoft.com/office/word/2023/wordml/word16du" xmlns:w16sdtdh="http://schemas.microsoft.com/office/word/2020/wordml/sdtdatahash" xmlns:w16se="http://schemas.microsoft.com/office/word/2015/wordml/symex" xmlns:wpg="http://schemas.microsoft.com/office/word/2010/wordprocessingGroup" xmlns:wpi="http://schemas.microsoft.com/office/word/2010/wordprocessingInk" xmlns:wne="http://schemas.microsoft.com/office/word/2006/wordml" xmlns:wps="http://schemas.microsoft.com/office/word/2010/wordprocessingShape" mc:Ignorable="w14 w15 w16se w16cid w16 w16cex w16sdtdh w16du wp14">
+<w:endnotes xmlns:wpc="http://schemas.microsoft.com/office/word/2010/wordprocessingCanvas" xmlns:cx="http://schemas.microsoft.com/office/drawing/2014/chartex" xmlns:cx1="http://schemas.microsoft.com/office/drawing/2015/9/8/chartex" xmlns:cx2="http://schemas.microsoft.com/office/drawing/2015/10/21/chartex" xmlns:cx3="http://schemas.microsoft.com/office/drawing/2016/5/9/chartex" xmlns:cx4="http://schemas.microsoft.com/office/drawing/2016/5/10/chartex" xmlns:cx5="http://schemas.microsoft.com/office/drawing/2016/5/11/chartex" xmlns:cx6="http://schemas.microsoft.com/office/drawing/2016/5/12/chartex" xmlns:cx7="http://schemas.microsoft.com/office/drawing/2016/5/13/chartex" xmlns:cx8="http://schemas.microsoft.com/office/drawing/2016/5/14/chartex" xmlns:mc="http://schemas.openxmlformats.org/markup-compatibility/2006" xmlns:aink="http://schemas.microsoft.com/office/drawing/2016/ink" xmlns:am3d="http://schemas.microsoft.com/office/drawing/2017/model3d" xmlns:o="urn:schemas-microsoft-com:office:office" xmlns:oel="http://schemas.microsoft.com/office/2019/extlst" xmlns:r="http://schemas.openxmlformats.org/officeDocument/2006/relationships" xmlns:m="http://schemas.openxmlformats.org/officeDocument/2006/math" xmlns:v="urn:schemas-microsoft-com:vml" xmlns:wp14="http://schemas.microsoft.com/office/word/2010/wordprocessingDrawing" xmlns:wp="http://schemas.openxmlformats.org/drawingml/2006/wordprocessingDrawing" xmlns:w10="urn:schemas-microsoft-com:office:word" xmlns:w="http://schemas.openxmlformats.org/wordprocessingml/2006/main" xmlns:w14="http://schemas.microsoft.com/office/word/2010/wordml" xmlns:w15="http://schemas.microsoft.com/office/word/2012/wordml" xmlns:w16cex="http://schemas.microsoft.com/office/word/2018/wordml/cex" xmlns:w16cid="http://schemas.microsoft.com/office/word/2016/wordml/cid" xmlns:w16="http://schemas.microsoft.com/office/word/2018/wordml" xmlns:w16du="http://schemas.microsoft.com/office/word/2023/wordml/word16du" xmlns:w16sdtdh="http://schemas.microsoft.com/office/word/2020/wordml/sdtdatahash" xmlns:w16sdtfl="http://schemas.microsoft.com/office/word/2024/wordml/sdtformatlock" xmlns:w16se="http://schemas.microsoft.com/office/word/2015/wordml/symex" xmlns:wpg="http://schemas.microsoft.com/office/word/2010/wordprocessingGroup" xmlns:wpi="http://schemas.microsoft.com/office/word/2010/wordprocessingInk" xmlns:wne="http://schemas.microsoft.com/office/word/2006/wordml" xmlns:wps="http://schemas.microsoft.com/office/word/2010/wordprocessingShape" mc:Ignorable="w14 w15 w16se w16cid w16 w16cex w16sdtdh w16sdtfl w16du wp14">
   <w:endnote w:type="separator" w:id="-1">
     <w:p>
       <w:r>
@@ -3914,7 +3887,7 @@
 </file>
 
 <file path=word/footer1.xml><?xml version="1.0" encoding="utf-8"?>
-<w:ftr xmlns:wpc="http://schemas.microsoft.com/office/word/2010/wordprocessingCanvas" xmlns:cx="http://schemas.microsoft.com/office/drawing/2014/chartex" xmlns:cx1="http://schemas.microsoft.com/office/drawing/2015/9/8/chartex" xmlns:cx2="http://schemas.microsoft.com/office/drawing/2015/10/21/chartex" xmlns:cx3="http://schemas.microsoft.com/office/drawing/2016/5/9/chartex" xmlns:cx4="http://schemas.microsoft.com/office/drawing/2016/5/10/chartex" xmlns:cx5="http://schemas.microsoft.com/office/drawing/2016/5/11/chartex" xmlns:cx6="http://schemas.microsoft.com/office/drawing/2016/5/12/chartex" xmlns:cx7="http://schemas.microsoft.com/office/drawing/2016/5/13/chartex" xmlns:cx8="http://schemas.microsoft.com/office/drawing/2016/5/14/chartex" xmlns:mc="http://schemas.openxmlformats.org/markup-compatibility/2006" xmlns:aink="http://schemas.microsoft.com/office/drawing/2016/ink" xmlns:am3d="http://schemas.microsoft.com/office/drawing/2017/model3d" xmlns:o="urn:schemas-microsoft-com:office:office" xmlns:oel="http://schemas.microsoft.com/office/2019/extlst" xmlns:r="http://schemas.openxmlformats.org/officeDocument/2006/relationships" xmlns:m="http://schemas.openxmlformats.org/officeDocument/2006/math" xmlns:v="urn:schemas-microsoft-com:vml" xmlns:wp14="http://schemas.microsoft.com/office/word/2010/wordprocessingDrawing" xmlns:wp="http://schemas.openxmlformats.org/drawingml/2006/wordprocessingDrawing" xmlns:w10="urn:schemas-microsoft-com:office:word" xmlns:w="http://schemas.openxmlformats.org/wordprocessingml/2006/main" xmlns:w14="http://schemas.microsoft.com/office/word/2010/wordml" xmlns:w15="http://schemas.microsoft.com/office/word/2012/wordml" xmlns:w16cex="http://schemas.microsoft.com/office/word/2018/wordml/cex" xmlns:w16cid="http://schemas.microsoft.com/office/word/2016/wordml/cid" xmlns:w16="http://schemas.microsoft.com/office/word/2018/wordml" xmlns:w16du="http://schemas.microsoft.com/office/word/2023/wordml/word16du" xmlns:w16sdtdh="http://schemas.microsoft.com/office/word/2020/wordml/sdtdatahash" xmlns:w16se="http://schemas.microsoft.com/office/word/2015/wordml/symex" xmlns:wpg="http://schemas.microsoft.com/office/word/2010/wordprocessingGroup" xmlns:wpi="http://schemas.microsoft.com/office/word/2010/wordprocessingInk" xmlns:wne="http://schemas.microsoft.com/office/word/2006/wordml" xmlns:wps="http://schemas.microsoft.com/office/word/2010/wordprocessingShape" mc:Ignorable="w14 w15 w16se w16cid w16 w16cex w16sdtdh w16du wp14">
+<w:ftr xmlns:wpc="http://schemas.microsoft.com/office/word/2010/wordprocessingCanvas" xmlns:cx="http://schemas.microsoft.com/office/drawing/2014/chartex" xmlns:cx1="http://schemas.microsoft.com/office/drawing/2015/9/8/chartex" xmlns:cx2="http://schemas.microsoft.com/office/drawing/2015/10/21/chartex" xmlns:cx3="http://schemas.microsoft.com/office/drawing/2016/5/9/chartex" xmlns:cx4="http://schemas.microsoft.com/office/drawing/2016/5/10/chartex" xmlns:cx5="http://schemas.microsoft.com/office/drawing/2016/5/11/chartex" xmlns:cx6="http://schemas.microsoft.com/office/drawing/2016/5/12/chartex" xmlns:cx7="http://schemas.microsoft.com/office/drawing/2016/5/13/chartex" xmlns:cx8="http://schemas.microsoft.com/office/drawing/2016/5/14/chartex" xmlns:mc="http://schemas.openxmlformats.org/markup-compatibility/2006" xmlns:aink="http://schemas.microsoft.com/office/drawing/2016/ink" xmlns:am3d="http://schemas.microsoft.com/office/drawing/2017/model3d" xmlns:o="urn:schemas-microsoft-com:office:office" xmlns:oel="http://schemas.microsoft.com/office/2019/extlst" xmlns:r="http://schemas.openxmlformats.org/officeDocument/2006/relationships" xmlns:m="http://schemas.openxmlformats.org/officeDocument/2006/math" xmlns:v="urn:schemas-microsoft-com:vml" xmlns:wp14="http://schemas.microsoft.com/office/word/2010/wordprocessingDrawing" xmlns:wp="http://schemas.openxmlformats.org/drawingml/2006/wordprocessingDrawing" xmlns:w10="urn:schemas-microsoft-com:office:word" xmlns:w="http://schemas.openxmlformats.org/wordprocessingml/2006/main" xmlns:w14="http://schemas.microsoft.com/office/word/2010/wordml" xmlns:w15="http://schemas.microsoft.com/office/word/2012/wordml" xmlns:w16cex="http://schemas.microsoft.com/office/word/2018/wordml/cex" xmlns:w16cid="http://schemas.microsoft.com/office/word/2016/wordml/cid" xmlns:w16="http://schemas.microsoft.com/office/word/2018/wordml" xmlns:w16du="http://schemas.microsoft.com/office/word/2023/wordml/word16du" xmlns:w16sdtdh="http://schemas.microsoft.com/office/word/2020/wordml/sdtdatahash" xmlns:w16sdtfl="http://schemas.microsoft.com/office/word/2024/wordml/sdtformatlock" xmlns:w16se="http://schemas.microsoft.com/office/word/2015/wordml/symex" xmlns:wpg="http://schemas.microsoft.com/office/word/2010/wordprocessingGroup" xmlns:wpi="http://schemas.microsoft.com/office/word/2010/wordprocessingInk" xmlns:wne="http://schemas.microsoft.com/office/word/2006/wordml" xmlns:wps="http://schemas.microsoft.com/office/word/2010/wordprocessingShape" mc:Ignorable="w14 w15 w16se w16cid w16 w16cex w16sdtdh w16sdtfl w16du wp14">
   <w:sdt>
     <w:sdtPr>
       <w:rPr>
@@ -3926,6 +3899,11 @@
         <w:docPartUnique/>
       </w:docPartObj>
     </w:sdtPr>
+    <w:sdtEndPr>
+      <w:rPr>
+        <w:rStyle w:val="PageNumber"/>
+      </w:rPr>
+    </w:sdtEndPr>
     <w:sdtContent>
       <w:p>
         <w:pPr>
@@ -3978,7 +3956,7 @@
 </file>
 
 <file path=word/footer2.xml><?xml version="1.0" encoding="utf-8"?>
-<w:ftr xmlns:wpc="http://schemas.microsoft.com/office/word/2010/wordprocessingCanvas" xmlns:cx="http://schemas.microsoft.com/office/drawing/2014/chartex" xmlns:cx1="http://schemas.microsoft.com/office/drawing/2015/9/8/chartex" xmlns:cx2="http://schemas.microsoft.com/office/drawing/2015/10/21/chartex" xmlns:cx3="http://schemas.microsoft.com/office/drawing/2016/5/9/chartex" xmlns:cx4="http://schemas.microsoft.com/office/drawing/2016/5/10/chartex" xmlns:cx5="http://schemas.microsoft.com/office/drawing/2016/5/11/chartex" xmlns:cx6="http://schemas.microsoft.com/office/drawing/2016/5/12/chartex" xmlns:cx7="http://schemas.microsoft.com/office/drawing/2016/5/13/chartex" xmlns:cx8="http://schemas.microsoft.com/office/drawing/2016/5/14/chartex" xmlns:mc="http://schemas.openxmlformats.org/markup-compatibility/2006" xmlns:aink="http://schemas.microsoft.com/office/drawing/2016/ink" xmlns:am3d="http://schemas.microsoft.com/office/drawing/2017/model3d" xmlns:o="urn:schemas-microsoft-com:office:office" xmlns:oel="http://schemas.microsoft.com/office/2019/extlst" xmlns:r="http://schemas.openxmlformats.org/officeDocument/2006/relationships" xmlns:m="http://schemas.openxmlformats.org/officeDocument/2006/math" xmlns:v="urn:schemas-microsoft-com:vml" xmlns:wp14="http://schemas.microsoft.com/office/word/2010/wordprocessingDrawing" xmlns:wp="http://schemas.openxmlformats.org/drawingml/2006/wordprocessingDrawing" xmlns:w10="urn:schemas-microsoft-com:office:word" xmlns:w="http://schemas.openxmlformats.org/wordprocessingml/2006/main" xmlns:w14="http://schemas.microsoft.com/office/word/2010/wordml" xmlns:w15="http://schemas.microsoft.com/office/word/2012/wordml" xmlns:w16cex="http://schemas.microsoft.com/office/word/2018/wordml/cex" xmlns:w16cid="http://schemas.microsoft.com/office/word/2016/wordml/cid" xmlns:w16="http://schemas.microsoft.com/office/word/2018/wordml" xmlns:w16du="http://schemas.microsoft.com/office/word/2023/wordml/word16du" xmlns:w16sdtdh="http://schemas.microsoft.com/office/word/2020/wordml/sdtdatahash" xmlns:w16se="http://schemas.microsoft.com/office/word/2015/wordml/symex" xmlns:wpg="http://schemas.microsoft.com/office/word/2010/wordprocessingGroup" xmlns:wpi="http://schemas.microsoft.com/office/word/2010/wordprocessingInk" xmlns:wne="http://schemas.microsoft.com/office/word/2006/wordml" xmlns:wps="http://schemas.microsoft.com/office/word/2010/wordprocessingShape" mc:Ignorable="w14 w15 w16se w16cid w16 w16cex w16sdtdh w16du wp14">
+<w:ftr xmlns:wpc="http://schemas.microsoft.com/office/word/2010/wordprocessingCanvas" xmlns:cx="http://schemas.microsoft.com/office/drawing/2014/chartex" xmlns:cx1="http://schemas.microsoft.com/office/drawing/2015/9/8/chartex" xmlns:cx2="http://schemas.microsoft.com/office/drawing/2015/10/21/chartex" xmlns:cx3="http://schemas.microsoft.com/office/drawing/2016/5/9/chartex" xmlns:cx4="http://schemas.microsoft.com/office/drawing/2016/5/10/chartex" xmlns:cx5="http://schemas.microsoft.com/office/drawing/2016/5/11/chartex" xmlns:cx6="http://schemas.microsoft.com/office/drawing/2016/5/12/chartex" xmlns:cx7="http://schemas.microsoft.com/office/drawing/2016/5/13/chartex" xmlns:cx8="http://schemas.microsoft.com/office/drawing/2016/5/14/chartex" xmlns:mc="http://schemas.openxmlformats.org/markup-compatibility/2006" xmlns:aink="http://schemas.microsoft.com/office/drawing/2016/ink" xmlns:am3d="http://schemas.microsoft.com/office/drawing/2017/model3d" xmlns:o="urn:schemas-microsoft-com:office:office" xmlns:oel="http://schemas.microsoft.com/office/2019/extlst" xmlns:r="http://schemas.openxmlformats.org/officeDocument/2006/relationships" xmlns:m="http://schemas.openxmlformats.org/officeDocument/2006/math" xmlns:v="urn:schemas-microsoft-com:vml" xmlns:wp14="http://schemas.microsoft.com/office/word/2010/wordprocessingDrawing" xmlns:wp="http://schemas.openxmlformats.org/drawingml/2006/wordprocessingDrawing" xmlns:w10="urn:schemas-microsoft-com:office:word" xmlns:w="http://schemas.openxmlformats.org/wordprocessingml/2006/main" xmlns:w14="http://schemas.microsoft.com/office/word/2010/wordml" xmlns:w15="http://schemas.microsoft.com/office/word/2012/wordml" xmlns:w16cex="http://schemas.microsoft.com/office/word/2018/wordml/cex" xmlns:w16cid="http://schemas.microsoft.com/office/word/2016/wordml/cid" xmlns:w16="http://schemas.microsoft.com/office/word/2018/wordml" xmlns:w16du="http://schemas.microsoft.com/office/word/2023/wordml/word16du" xmlns:w16sdtdh="http://schemas.microsoft.com/office/word/2020/wordml/sdtdatahash" xmlns:w16sdtfl="http://schemas.microsoft.com/office/word/2024/wordml/sdtformatlock" xmlns:w16se="http://schemas.microsoft.com/office/word/2015/wordml/symex" xmlns:wpg="http://schemas.microsoft.com/office/word/2010/wordprocessingGroup" xmlns:wpi="http://schemas.microsoft.com/office/word/2010/wordprocessingInk" xmlns:wne="http://schemas.microsoft.com/office/word/2006/wordml" xmlns:wps="http://schemas.microsoft.com/office/word/2010/wordprocessingShape" mc:Ignorable="w14 w15 w16se w16cid w16 w16cex w16sdtdh w16sdtfl w16du wp14">
   <w:sdt>
     <w:sdtPr>
       <w:rPr>
@@ -3990,6 +3968,11 @@
         <w:docPartUnique/>
       </w:docPartObj>
     </w:sdtPr>
+    <w:sdtEndPr>
+      <w:rPr>
+        <w:rStyle w:val="PageNumber"/>
+      </w:rPr>
+    </w:sdtEndPr>
     <w:sdtContent>
       <w:p>
         <w:pPr>
@@ -4051,7 +4034,7 @@
 </file>
 
 <file path=word/footer3.xml><?xml version="1.0" encoding="utf-8"?>
-<w:ftr xmlns:wpc="http://schemas.microsoft.com/office/word/2010/wordprocessingCanvas" xmlns:cx="http://schemas.microsoft.com/office/drawing/2014/chartex" xmlns:cx1="http://schemas.microsoft.com/office/drawing/2015/9/8/chartex" xmlns:cx2="http://schemas.microsoft.com/office/drawing/2015/10/21/chartex" xmlns:cx3="http://schemas.microsoft.com/office/drawing/2016/5/9/chartex" xmlns:cx4="http://schemas.microsoft.com/office/drawing/2016/5/10/chartex" xmlns:cx5="http://schemas.microsoft.com/office/drawing/2016/5/11/chartex" xmlns:cx6="http://schemas.microsoft.com/office/drawing/2016/5/12/chartex" xmlns:cx7="http://schemas.microsoft.com/office/drawing/2016/5/13/chartex" xmlns:cx8="http://schemas.microsoft.com/office/drawing/2016/5/14/chartex" xmlns:mc="http://schemas.openxmlformats.org/markup-compatibility/2006" xmlns:aink="http://schemas.microsoft.com/office/drawing/2016/ink" xmlns:am3d="http://schemas.microsoft.com/office/drawing/2017/model3d" xmlns:o="urn:schemas-microsoft-com:office:office" xmlns:oel="http://schemas.microsoft.com/office/2019/extlst" xmlns:r="http://schemas.openxmlformats.org/officeDocument/2006/relationships" xmlns:m="http://schemas.openxmlformats.org/officeDocument/2006/math" xmlns:v="urn:schemas-microsoft-com:vml" xmlns:wp14="http://schemas.microsoft.com/office/word/2010/wordprocessingDrawing" xmlns:wp="http://schemas.openxmlformats.org/drawingml/2006/wordprocessingDrawing" xmlns:w10="urn:schemas-microsoft-com:office:word" xmlns:w="http://schemas.openxmlformats.org/wordprocessingml/2006/main" xmlns:w14="http://schemas.microsoft.com/office/word/2010/wordml" xmlns:w15="http://schemas.microsoft.com/office/word/2012/wordml" xmlns:w16cex="http://schemas.microsoft.com/office/word/2018/wordml/cex" xmlns:w16cid="http://schemas.microsoft.com/office/word/2016/wordml/cid" xmlns:w16="http://schemas.microsoft.com/office/word/2018/wordml" xmlns:w16du="http://schemas.microsoft.com/office/word/2023/wordml/word16du" xmlns:w16sdtdh="http://schemas.microsoft.com/office/word/2020/wordml/sdtdatahash" xmlns:w16se="http://schemas.microsoft.com/office/word/2015/wordml/symex" xmlns:wpg="http://schemas.microsoft.com/office/word/2010/wordprocessingGroup" xmlns:wpi="http://schemas.microsoft.com/office/word/2010/wordprocessingInk" xmlns:wne="http://schemas.microsoft.com/office/word/2006/wordml" xmlns:wps="http://schemas.microsoft.com/office/word/2010/wordprocessingShape" mc:Ignorable="w14 w15 w16se w16cid w16 w16cex w16sdtdh w16du wp14">
+<w:ftr xmlns:wpc="http://schemas.microsoft.com/office/word/2010/wordprocessingCanvas" xmlns:cx="http://schemas.microsoft.com/office/drawing/2014/chartex" xmlns:cx1="http://schemas.microsoft.com/office/drawing/2015/9/8/chartex" xmlns:cx2="http://schemas.microsoft.com/office/drawing/2015/10/21/chartex" xmlns:cx3="http://schemas.microsoft.com/office/drawing/2016/5/9/chartex" xmlns:cx4="http://schemas.microsoft.com/office/drawing/2016/5/10/chartex" xmlns:cx5="http://schemas.microsoft.com/office/drawing/2016/5/11/chartex" xmlns:cx6="http://schemas.microsoft.com/office/drawing/2016/5/12/chartex" xmlns:cx7="http://schemas.microsoft.com/office/drawing/2016/5/13/chartex" xmlns:cx8="http://schemas.microsoft.com/office/drawing/2016/5/14/chartex" xmlns:mc="http://schemas.openxmlformats.org/markup-compatibility/2006" xmlns:aink="http://schemas.microsoft.com/office/drawing/2016/ink" xmlns:am3d="http://schemas.microsoft.com/office/drawing/2017/model3d" xmlns:o="urn:schemas-microsoft-com:office:office" xmlns:oel="http://schemas.microsoft.com/office/2019/extlst" xmlns:r="http://schemas.openxmlformats.org/officeDocument/2006/relationships" xmlns:m="http://schemas.openxmlformats.org/officeDocument/2006/math" xmlns:v="urn:schemas-microsoft-com:vml" xmlns:wp14="http://schemas.microsoft.com/office/word/2010/wordprocessingDrawing" xmlns:wp="http://schemas.openxmlformats.org/drawingml/2006/wordprocessingDrawing" xmlns:w10="urn:schemas-microsoft-com:office:word" xmlns:w="http://schemas.openxmlformats.org/wordprocessingml/2006/main" xmlns:w14="http://schemas.microsoft.com/office/word/2010/wordml" xmlns:w15="http://schemas.microsoft.com/office/word/2012/wordml" xmlns:w16cex="http://schemas.microsoft.com/office/word/2018/wordml/cex" xmlns:w16cid="http://schemas.microsoft.com/office/word/2016/wordml/cid" xmlns:w16="http://schemas.microsoft.com/office/word/2018/wordml" xmlns:w16du="http://schemas.microsoft.com/office/word/2023/wordml/word16du" xmlns:w16sdtdh="http://schemas.microsoft.com/office/word/2020/wordml/sdtdatahash" xmlns:w16sdtfl="http://schemas.microsoft.com/office/word/2024/wordml/sdtformatlock" xmlns:w16se="http://schemas.microsoft.com/office/word/2015/wordml/symex" xmlns:wpg="http://schemas.microsoft.com/office/word/2010/wordprocessingGroup" xmlns:wpi="http://schemas.microsoft.com/office/word/2010/wordprocessingInk" xmlns:wne="http://schemas.microsoft.com/office/word/2006/wordml" xmlns:wps="http://schemas.microsoft.com/office/word/2010/wordprocessingShape" mc:Ignorable="w14 w15 w16se w16cid w16 w16cex w16sdtdh w16sdtfl w16du wp14">
   <w:p>
     <w:pPr>
       <w:pStyle w:val="Footer"/>
@@ -4217,7 +4200,7 @@
 </file>
 
 <file path=word/footnotes.xml><?xml version="1.0" encoding="utf-8"?>
-<w:footnotes xmlns:wpc="http://schemas.microsoft.com/office/word/2010/wordprocessingCanvas" xmlns:cx="http://schemas.microsoft.com/office/drawing/2014/chartex" xmlns:cx1="http://schemas.microsoft.com/office/drawing/2015/9/8/chartex" xmlns:cx2="http://schemas.microsoft.com/office/drawing/2015/10/21/chartex" xmlns:cx3="http://schemas.microsoft.com/office/drawing/2016/5/9/chartex" xmlns:cx4="http://schemas.microsoft.com/office/drawing/2016/5/10/chartex" xmlns:cx5="http://schemas.microsoft.com/office/drawing/2016/5/11/chartex" xmlns:cx6="http://schemas.microsoft.com/office/drawing/2016/5/12/chartex" xmlns:cx7="http://schemas.microsoft.com/office/drawing/2016/5/13/chartex" xmlns:cx8="http://schemas.microsoft.com/office/drawing/2016/5/14/chartex" xmlns:mc="http://schemas.openxmlformats.org/markup-compatibility/2006" xmlns:aink="http://schemas.microsoft.com/office/drawing/2016/ink" xmlns:am3d="http://schemas.microsoft.com/office/drawing/2017/model3d" xmlns:o="urn:schemas-microsoft-com:office:office" xmlns:oel="http://schemas.microsoft.com/office/2019/extlst" xmlns:r="http://schemas.openxmlformats.org/officeDocument/2006/relationships" xmlns:m="http://schemas.openxmlformats.org/officeDocument/2006/math" xmlns:v="urn:schemas-microsoft-com:vml" xmlns:wp14="http://schemas.microsoft.com/office/word/2010/wordprocessingDrawing" xmlns:wp="http://schemas.openxmlformats.org/drawingml/2006/wordprocessingDrawing" xmlns:w10="urn:schemas-microsoft-com:office:word" xmlns:w="http://schemas.openxmlformats.org/wordprocessingml/2006/main" xmlns:w14="http://schemas.microsoft.com/office/word/2010/wordml" xmlns:w15="http://schemas.microsoft.com/office/word/2012/wordml" xmlns:w16cex="http://schemas.microsoft.com/office/word/2018/wordml/cex" xmlns:w16cid="http://schemas.microsoft.com/office/word/2016/wordml/cid" xmlns:w16="http://schemas.microsoft.com/office/word/2018/wordml" xmlns:w16du="http://schemas.microsoft.com/office/word/2023/wordml/word16du" xmlns:w16sdtdh="http://schemas.microsoft.com/office/word/2020/wordml/sdtdatahash" xmlns:w16se="http://schemas.microsoft.com/office/word/2015/wordml/symex" xmlns:wpg="http://schemas.microsoft.com/office/word/2010/wordprocessingGroup" xmlns:wpi="http://schemas.microsoft.com/office/word/2010/wordprocessingInk" xmlns:wne="http://schemas.microsoft.com/office/word/2006/wordml" xmlns:wps="http://schemas.microsoft.com/office/word/2010/wordprocessingShape" mc:Ignorable="w14 w15 w16se w16cid w16 w16cex w16sdtdh w16du wp14">
+<w:footnotes xmlns:wpc="http://schemas.microsoft.com/office/word/2010/wordprocessingCanvas" xmlns:cx="http://schemas.microsoft.com/office/drawing/2014/chartex" xmlns:cx1="http://schemas.microsoft.com/office/drawing/2015/9/8/chartex" xmlns:cx2="http://schemas.microsoft.com/office/drawing/2015/10/21/chartex" xmlns:cx3="http://schemas.microsoft.com/office/drawing/2016/5/9/chartex" xmlns:cx4="http://schemas.microsoft.com/office/drawing/2016/5/10/chartex" xmlns:cx5="http://schemas.microsoft.com/office/drawing/2016/5/11/chartex" xmlns:cx6="http://schemas.microsoft.com/office/drawing/2016/5/12/chartex" xmlns:cx7="http://schemas.microsoft.com/office/drawing/2016/5/13/chartex" xmlns:cx8="http://schemas.microsoft.com/office/drawing/2016/5/14/chartex" xmlns:mc="http://schemas.openxmlformats.org/markup-compatibility/2006" xmlns:aink="http://schemas.microsoft.com/office/drawing/2016/ink" xmlns:am3d="http://schemas.microsoft.com/office/drawing/2017/model3d" xmlns:o="urn:schemas-microsoft-com:office:office" xmlns:oel="http://schemas.microsoft.com/office/2019/extlst" xmlns:r="http://schemas.openxmlformats.org/officeDocument/2006/relationships" xmlns:m="http://schemas.openxmlformats.org/officeDocument/2006/math" xmlns:v="urn:schemas-microsoft-com:vml" xmlns:wp14="http://schemas.microsoft.com/office/word/2010/wordprocessingDrawing" xmlns:wp="http://schemas.openxmlformats.org/drawingml/2006/wordprocessingDrawing" xmlns:w10="urn:schemas-microsoft-com:office:word" xmlns:w="http://schemas.openxmlformats.org/wordprocessingml/2006/main" xmlns:w14="http://schemas.microsoft.com/office/word/2010/wordml" xmlns:w15="http://schemas.microsoft.com/office/word/2012/wordml" xmlns:w16cex="http://schemas.microsoft.com/office/word/2018/wordml/cex" xmlns:w16cid="http://schemas.microsoft.com/office/word/2016/wordml/cid" xmlns:w16="http://schemas.microsoft.com/office/word/2018/wordml" xmlns:w16du="http://schemas.microsoft.com/office/word/2023/wordml/word16du" xmlns:w16sdtdh="http://schemas.microsoft.com/office/word/2020/wordml/sdtdatahash" xmlns:w16sdtfl="http://schemas.microsoft.com/office/word/2024/wordml/sdtformatlock" xmlns:w16se="http://schemas.microsoft.com/office/word/2015/wordml/symex" xmlns:wpg="http://schemas.microsoft.com/office/word/2010/wordprocessingGroup" xmlns:wpi="http://schemas.microsoft.com/office/word/2010/wordprocessingInk" xmlns:wne="http://schemas.microsoft.com/office/word/2006/wordml" xmlns:wps="http://schemas.microsoft.com/office/word/2010/wordprocessingShape" mc:Ignorable="w14 w15 w16se w16cid w16 w16cex w16sdtdh w16sdtfl w16du wp14">
   <w:footnote w:type="separator" w:id="-1">
     <w:p>
       <w:r>
@@ -4266,8 +4249,121 @@
 </file>
 
 <file path=word/numbering.xml><?xml version="1.0" encoding="utf-8"?>
-<w:numbering xmlns:wpc="http://schemas.microsoft.com/office/word/2010/wordprocessingCanvas" xmlns:cx="http://schemas.microsoft.com/office/drawing/2014/chartex" xmlns:cx1="http://schemas.microsoft.com/office/drawing/2015/9/8/chartex" xmlns:cx2="http://schemas.microsoft.com/office/drawing/2015/10/21/chartex" xmlns:cx3="http://schemas.microsoft.com/office/drawing/2016/5/9/chartex" xmlns:cx4="http://schemas.microsoft.com/office/drawing/2016/5/10/chartex" xmlns:cx5="http://schemas.microsoft.com/office/drawing/2016/5/11/chartex" xmlns:cx6="http://schemas.microsoft.com/office/drawing/2016/5/12/chartex" xmlns:cx7="http://schemas.microsoft.com/office/drawing/2016/5/13/chartex" xmlns:cx8="http://schemas.microsoft.com/office/drawing/2016/5/14/chartex" xmlns:mc="http://schemas.openxmlformats.org/markup-compatibility/2006" xmlns:aink="http://schemas.microsoft.com/office/drawing/2016/ink" xmlns:am3d="http://schemas.microsoft.com/office/drawing/2017/model3d" xmlns:o="urn:schemas-microsoft-com:office:office" xmlns:oel="http://schemas.microsoft.com/office/2019/extlst" xmlns:r="http://schemas.openxmlformats.org/officeDocument/2006/relationships" xmlns:m="http://schemas.openxmlformats.org/officeDocument/2006/math" xmlns:v="urn:schemas-microsoft-com:vml" xmlns:wp14="http://schemas.microsoft.com/office/word/2010/wordprocessingDrawing" xmlns:wp="http://schemas.openxmlformats.org/drawingml/2006/wordprocessingDrawing" xmlns:w10="urn:schemas-microsoft-com:office:word" xmlns:w="http://schemas.openxmlformats.org/wordprocessingml/2006/main" xmlns:w14="http://schemas.microsoft.com/office/word/2010/wordml" xmlns:w15="http://schemas.microsoft.com/office/word/2012/wordml" xmlns:w16cex="http://schemas.microsoft.com/office/word/2018/wordml/cex" xmlns:w16cid="http://schemas.microsoft.com/office/word/2016/wordml/cid" xmlns:w16="http://schemas.microsoft.com/office/word/2018/wordml" xmlns:w16du="http://schemas.microsoft.com/office/word/2023/wordml/word16du" xmlns:w16sdtdh="http://schemas.microsoft.com/office/word/2020/wordml/sdtdatahash" xmlns:w16se="http://schemas.microsoft.com/office/word/2015/wordml/symex" xmlns:wpg="http://schemas.microsoft.com/office/word/2010/wordprocessingGroup" xmlns:wpi="http://schemas.microsoft.com/office/word/2010/wordprocessingInk" xmlns:wne="http://schemas.microsoft.com/office/word/2006/wordml" xmlns:wps="http://schemas.microsoft.com/office/word/2010/wordprocessingShape" mc:Ignorable="w14 w15 w16se w16cid w16 w16cex w16sdtdh w16du wp14">
+<w:numbering xmlns:wpc="http://schemas.microsoft.com/office/word/2010/wordprocessingCanvas" xmlns:cx="http://schemas.microsoft.com/office/drawing/2014/chartex" xmlns:cx1="http://schemas.microsoft.com/office/drawing/2015/9/8/chartex" xmlns:cx2="http://schemas.microsoft.com/office/drawing/2015/10/21/chartex" xmlns:cx3="http://schemas.microsoft.com/office/drawing/2016/5/9/chartex" xmlns:cx4="http://schemas.microsoft.com/office/drawing/2016/5/10/chartex" xmlns:cx5="http://schemas.microsoft.com/office/drawing/2016/5/11/chartex" xmlns:cx6="http://schemas.microsoft.com/office/drawing/2016/5/12/chartex" xmlns:cx7="http://schemas.microsoft.com/office/drawing/2016/5/13/chartex" xmlns:cx8="http://schemas.microsoft.com/office/drawing/2016/5/14/chartex" xmlns:mc="http://schemas.openxmlformats.org/markup-compatibility/2006" xmlns:aink="http://schemas.microsoft.com/office/drawing/2016/ink" xmlns:am3d="http://schemas.microsoft.com/office/drawing/2017/model3d" xmlns:o="urn:schemas-microsoft-com:office:office" xmlns:oel="http://schemas.microsoft.com/office/2019/extlst" xmlns:r="http://schemas.openxmlformats.org/officeDocument/2006/relationships" xmlns:m="http://schemas.openxmlformats.org/officeDocument/2006/math" xmlns:v="urn:schemas-microsoft-com:vml" xmlns:wp14="http://schemas.microsoft.com/office/word/2010/wordprocessingDrawing" xmlns:wp="http://schemas.openxmlformats.org/drawingml/2006/wordprocessingDrawing" xmlns:w10="urn:schemas-microsoft-com:office:word" xmlns:w="http://schemas.openxmlformats.org/wordprocessingml/2006/main" xmlns:w14="http://schemas.microsoft.com/office/word/2010/wordml" xmlns:w15="http://schemas.microsoft.com/office/word/2012/wordml" xmlns:w16cex="http://schemas.microsoft.com/office/word/2018/wordml/cex" xmlns:w16cid="http://schemas.microsoft.com/office/word/2016/wordml/cid" xmlns:w16="http://schemas.microsoft.com/office/word/2018/wordml" xmlns:w16du="http://schemas.microsoft.com/office/word/2023/wordml/word16du" xmlns:w16sdtdh="http://schemas.microsoft.com/office/word/2020/wordml/sdtdatahash" xmlns:w16sdtfl="http://schemas.microsoft.com/office/word/2024/wordml/sdtformatlock" xmlns:w16se="http://schemas.microsoft.com/office/word/2015/wordml/symex" xmlns:wpg="http://schemas.microsoft.com/office/word/2010/wordprocessingGroup" xmlns:wpi="http://schemas.microsoft.com/office/word/2010/wordprocessingInk" xmlns:wne="http://schemas.microsoft.com/office/word/2006/wordml" xmlns:wps="http://schemas.microsoft.com/office/word/2010/wordprocessingShape" mc:Ignorable="w14 w15 w16se w16cid w16 w16cex w16sdtdh w16sdtfl w16du wp14">
   <w:abstractNum w:abstractNumId="0" w15:restartNumberingAfterBreak="0">
+    <w:nsid w:val="1F816098"/>
+    <w:multiLevelType w:val="hybridMultilevel"/>
+    <w:tmpl w:val="EE828C30"/>
+    <w:lvl w:ilvl="0" w:tplc="69E60AEC">
+      <w:start w:val="53"/>
+      <w:numFmt w:val="bullet"/>
+      <w:lvlText w:val="-"/>
+      <w:lvlJc w:val="left"/>
+      <w:pPr>
+        <w:ind w:left="480" w:hanging="360"/>
+      </w:pPr>
+      <w:rPr>
+        <w:rFonts w:ascii="Times New Roman" w:eastAsia="Times New Roman" w:hAnsi="Times New Roman" w:cs="Times New Roman" w:hint="default"/>
+      </w:rPr>
+    </w:lvl>
+    <w:lvl w:ilvl="1" w:tplc="04090003" w:tentative="1">
+      <w:start w:val="1"/>
+      <w:numFmt w:val="bullet"/>
+      <w:lvlText w:val="o"/>
+      <w:lvlJc w:val="left"/>
+      <w:pPr>
+        <w:ind w:left="1200" w:hanging="360"/>
+      </w:pPr>
+      <w:rPr>
+        <w:rFonts w:ascii="Courier New" w:hAnsi="Courier New" w:cs="Courier New" w:hint="default"/>
+      </w:rPr>
+    </w:lvl>
+    <w:lvl w:ilvl="2" w:tplc="04090005" w:tentative="1">
+      <w:start w:val="1"/>
+      <w:numFmt w:val="bullet"/>
+      <w:lvlText w:val=""/>
+      <w:lvlJc w:val="left"/>
+      <w:pPr>
+        <w:ind w:left="1920" w:hanging="360"/>
+      </w:pPr>
+      <w:rPr>
+        <w:rFonts w:ascii="Wingdings" w:hAnsi="Wingdings" w:hint="default"/>
+      </w:rPr>
+    </w:lvl>
+    <w:lvl w:ilvl="3" w:tplc="04090001" w:tentative="1">
+      <w:start w:val="1"/>
+      <w:numFmt w:val="bullet"/>
+      <w:lvlText w:val=""/>
+      <w:lvlJc w:val="left"/>
+      <w:pPr>
+        <w:ind w:left="2640" w:hanging="360"/>
+      </w:pPr>
+      <w:rPr>
+        <w:rFonts w:ascii="Symbol" w:hAnsi="Symbol" w:hint="default"/>
+      </w:rPr>
+    </w:lvl>
+    <w:lvl w:ilvl="4" w:tplc="04090003" w:tentative="1">
+      <w:start w:val="1"/>
+      <w:numFmt w:val="bullet"/>
+      <w:lvlText w:val="o"/>
+      <w:lvlJc w:val="left"/>
+      <w:pPr>
+        <w:ind w:left="3360" w:hanging="360"/>
+      </w:pPr>
+      <w:rPr>
+        <w:rFonts w:ascii="Courier New" w:hAnsi="Courier New" w:cs="Courier New" w:hint="default"/>
+      </w:rPr>
+    </w:lvl>
+    <w:lvl w:ilvl="5" w:tplc="04090005" w:tentative="1">
+      <w:start w:val="1"/>
+      <w:numFmt w:val="bullet"/>
+      <w:lvlText w:val=""/>
+      <w:lvlJc w:val="left"/>
+      <w:pPr>
+        <w:ind w:left="4080" w:hanging="360"/>
+      </w:pPr>
+      <w:rPr>
+        <w:rFonts w:ascii="Wingdings" w:hAnsi="Wingdings" w:hint="default"/>
+      </w:rPr>
+    </w:lvl>
+    <w:lvl w:ilvl="6" w:tplc="04090001" w:tentative="1">
+      <w:start w:val="1"/>
+      <w:numFmt w:val="bullet"/>
+      <w:lvlText w:val=""/>
+      <w:lvlJc w:val="left"/>
+      <w:pPr>
+        <w:ind w:left="4800" w:hanging="360"/>
+      </w:pPr>
+      <w:rPr>
+        <w:rFonts w:ascii="Symbol" w:hAnsi="Symbol" w:hint="default"/>
+      </w:rPr>
+    </w:lvl>
+    <w:lvl w:ilvl="7" w:tplc="04090003" w:tentative="1">
+      <w:start w:val="1"/>
+      <w:numFmt w:val="bullet"/>
+      <w:lvlText w:val="o"/>
+      <w:lvlJc w:val="left"/>
+      <w:pPr>
+        <w:ind w:left="5520" w:hanging="360"/>
+      </w:pPr>
+      <w:rPr>
+        <w:rFonts w:ascii="Courier New" w:hAnsi="Courier New" w:cs="Courier New" w:hint="default"/>
+      </w:rPr>
+    </w:lvl>
+    <w:lvl w:ilvl="8" w:tplc="04090005" w:tentative="1">
+      <w:start w:val="1"/>
+      <w:numFmt w:val="bullet"/>
+      <w:lvlText w:val=""/>
+      <w:lvlJc w:val="left"/>
+      <w:pPr>
+        <w:ind w:left="6240" w:hanging="360"/>
+      </w:pPr>
+      <w:rPr>
+        <w:rFonts w:ascii="Wingdings" w:hAnsi="Wingdings" w:hint="default"/>
+      </w:rPr>
+    </w:lvl>
+  </w:abstractNum>
+  <w:abstractNum w:abstractNumId="1" w15:restartNumberingAfterBreak="0">
     <w:nsid w:val="34404BA0"/>
     <w:multiLevelType w:val="hybridMultilevel"/>
     <w:tmpl w:val="01B02624"/>
@@ -4380,7 +4476,7 @@
       </w:rPr>
     </w:lvl>
   </w:abstractNum>
-  <w:abstractNum w:abstractNumId="1" w15:restartNumberingAfterBreak="0">
+  <w:abstractNum w:abstractNumId="2" w15:restartNumberingAfterBreak="0">
     <w:nsid w:val="3C5D07AC"/>
     <w:multiLevelType w:val="hybridMultilevel"/>
     <w:tmpl w:val="25D483F0"/>
@@ -4470,7 +4566,7 @@
       </w:pPr>
     </w:lvl>
   </w:abstractNum>
-  <w:abstractNum w:abstractNumId="2" w15:restartNumberingAfterBreak="0">
+  <w:abstractNum w:abstractNumId="3" w15:restartNumberingAfterBreak="0">
     <w:nsid w:val="77A5440C"/>
     <w:multiLevelType w:val="hybridMultilevel"/>
     <w:tmpl w:val="54C45C90"/>
@@ -4583,7 +4679,7 @@
       </w:rPr>
     </w:lvl>
   </w:abstractNum>
-  <w:abstractNum w:abstractNumId="3" w15:restartNumberingAfterBreak="0">
+  <w:abstractNum w:abstractNumId="4" w15:restartNumberingAfterBreak="0">
     <w:nsid w:val="78407290"/>
     <w:multiLevelType w:val="singleLevel"/>
     <w:tmpl w:val="2012D14E"/>
@@ -4605,22 +4701,25 @@
     </w:lvl>
   </w:abstractNum>
   <w:num w:numId="1" w16cid:durableId="991183040">
+    <w:abstractNumId w:val="2"/>
+  </w:num>
+  <w:num w:numId="2" w16cid:durableId="1902057932">
+    <w:abstractNumId w:val="4"/>
+  </w:num>
+  <w:num w:numId="3" w16cid:durableId="781220652">
+    <w:abstractNumId w:val="3"/>
+  </w:num>
+  <w:num w:numId="4" w16cid:durableId="1957255086">
     <w:abstractNumId w:val="1"/>
   </w:num>
-  <w:num w:numId="2" w16cid:durableId="1902057932">
-    <w:abstractNumId w:val="3"/>
-  </w:num>
-  <w:num w:numId="3" w16cid:durableId="781220652">
-    <w:abstractNumId w:val="2"/>
-  </w:num>
-  <w:num w:numId="4" w16cid:durableId="1957255086">
+  <w:num w:numId="5" w16cid:durableId="862061645">
     <w:abstractNumId w:val="0"/>
   </w:num>
 </w:numbering>
 </file>
 
 <file path=word/styles.xml><?xml version="1.0" encoding="utf-8"?>
-<w:styles xmlns:mc="http://schemas.openxmlformats.org/markup-compatibility/2006" xmlns:r="http://schemas.openxmlformats.org/officeDocument/2006/relationships" xmlns:w="http://schemas.openxmlformats.org/wordprocessingml/2006/main" xmlns:w14="http://schemas.microsoft.com/office/word/2010/wordml" xmlns:w15="http://schemas.microsoft.com/office/word/2012/wordml" xmlns:w16cex="http://schemas.microsoft.com/office/word/2018/wordml/cex" xmlns:w16cid="http://schemas.microsoft.com/office/word/2016/wordml/cid" xmlns:w16="http://schemas.microsoft.com/office/word/2018/wordml" xmlns:w16du="http://schemas.microsoft.com/office/word/2023/wordml/word16du" xmlns:w16sdtdh="http://schemas.microsoft.com/office/word/2020/wordml/sdtdatahash" xmlns:w16se="http://schemas.microsoft.com/office/word/2015/wordml/symex" mc:Ignorable="w14 w15 w16se w16cid w16 w16cex w16sdtdh w16du">
+<w:styles xmlns:mc="http://schemas.openxmlformats.org/markup-compatibility/2006" xmlns:r="http://schemas.openxmlformats.org/officeDocument/2006/relationships" xmlns:w="http://schemas.openxmlformats.org/wordprocessingml/2006/main" xmlns:w14="http://schemas.microsoft.com/office/word/2010/wordml" xmlns:w15="http://schemas.microsoft.com/office/word/2012/wordml" xmlns:w16cex="http://schemas.microsoft.com/office/word/2018/wordml/cex" xmlns:w16cid="http://schemas.microsoft.com/office/word/2016/wordml/cid" xmlns:w16="http://schemas.microsoft.com/office/word/2018/wordml" xmlns:w16du="http://schemas.microsoft.com/office/word/2023/wordml/word16du" xmlns:w16sdtdh="http://schemas.microsoft.com/office/word/2020/wordml/sdtdatahash" xmlns:w16sdtfl="http://schemas.microsoft.com/office/word/2024/wordml/sdtformatlock" xmlns:w16se="http://schemas.microsoft.com/office/word/2015/wordml/symex" mc:Ignorable="w14 w15 w16se w16cid w16 w16cex w16sdtdh w16sdtfl w16du">
   <w:docDefaults>
     <w:rPrDefault>
       <w:rPr>

</xml_diff>